<commit_message>
PREP 1300 - Learning Journal work
</commit_message>
<xml_diff>
--- a/College/0 - January 2025 - Classes/PREP 1300 - Academic Success/Learning Journal/TEMPLATE-Learning Journal-APA7.docx
+++ b/College/0 - January 2025 - Classes/PREP 1300 - Academic Success/Learning Journal/TEMPLATE-Learning Journal-APA7.docx
@@ -111,12 +111,10 @@
         <w:br w:type="page"/>
       </w:r>
     </w:p>
-    <w:bookmarkStart w:id="0" w:name="_Toc189910957" w:displacedByCustomXml="next"/>
     <w:sdt>
       <w:sdtPr>
         <w:rPr>
-          <w:rFonts w:eastAsiaTheme="minorHAnsi" w:cstheme="minorBidi"/>
-          <w:szCs w:val="22"/>
+          <w:rFonts w:eastAsiaTheme="minorHAnsi"/>
         </w:rPr>
         <w:id w:val="1670603938"/>
         <w:docPartObj>
@@ -126,10 +124,11 @@
       </w:sdtPr>
       <w:sdtEndPr>
         <w:rPr>
-          <w:rFonts w:ascii="Arial" w:hAnsi="Arial"/>
+          <w:rFonts w:ascii="Arial" w:hAnsi="Arial" w:cstheme="minorBidi"/>
           <w:b w:val="0"/>
           <w:bCs/>
           <w:noProof/>
+          <w:szCs w:val="22"/>
         </w:rPr>
       </w:sdtEndPr>
       <w:sdtContent>
@@ -140,7 +139,6 @@
           <w:r>
             <w:t>Contents</w:t>
           </w:r>
-          <w:bookmarkEnd w:id="0"/>
         </w:p>
         <w:p>
           <w:pPr>
@@ -166,13 +164,13 @@
           <w:r>
             <w:fldChar w:fldCharType="separate"/>
           </w:r>
-          <w:hyperlink w:anchor="_Toc189910957" w:history="1">
+          <w:hyperlink w:anchor="_Toc190024074" w:history="1">
             <w:r>
               <w:rPr>
                 <w:rStyle w:val="Hyperlink"/>
                 <w:noProof/>
               </w:rPr>
-              <w:t>Contents</w:t>
+              <w:t>Week 4 Entry: Active Listening</w:t>
             </w:r>
             <w:r>
               <w:rPr>
@@ -193,7 +191,7 @@
                 <w:noProof/>
                 <w:webHidden/>
               </w:rPr>
-              <w:instrText xml:space="preserve"> PAGEREF _Toc189910957 \h </w:instrText>
+              <w:instrText xml:space="preserve"> PAGEREF _Toc190024074 \h </w:instrText>
             </w:r>
             <w:r>
               <w:rPr>
@@ -213,7 +211,147 @@
                 <w:noProof/>
                 <w:webHidden/>
               </w:rPr>
-              <w:t>2</w:t>
+              <w:t>3</w:t>
+            </w:r>
+            <w:r>
+              <w:rPr>
+                <w:noProof/>
+                <w:webHidden/>
+              </w:rPr>
+              <w:fldChar w:fldCharType="end"/>
+            </w:r>
+          </w:hyperlink>
+        </w:p>
+        <w:p>
+          <w:pPr>
+            <w:pStyle w:val="TOC2"/>
+            <w:rPr>
+              <w:rFonts w:asciiTheme="minorHAnsi" w:eastAsiaTheme="minorEastAsia" w:hAnsiTheme="minorHAnsi"/>
+              <w:noProof/>
+              <w:kern w:val="2"/>
+              <w:szCs w:val="24"/>
+              <w:lang w:val="en-CA"/>
+              <w14:ligatures w14:val="standardContextual"/>
+            </w:rPr>
+          </w:pPr>
+          <w:hyperlink w:anchor="_Toc190024075" w:history="1">
+            <w:r>
+              <w:rPr>
+                <w:rStyle w:val="Hyperlink"/>
+                <w:noProof/>
+              </w:rPr>
+              <w:t>Note Taking</w:t>
+            </w:r>
+            <w:r>
+              <w:rPr>
+                <w:noProof/>
+                <w:webHidden/>
+              </w:rPr>
+              <w:tab/>
+            </w:r>
+            <w:r>
+              <w:rPr>
+                <w:noProof/>
+                <w:webHidden/>
+              </w:rPr>
+              <w:fldChar w:fldCharType="begin"/>
+            </w:r>
+            <w:r>
+              <w:rPr>
+                <w:noProof/>
+                <w:webHidden/>
+              </w:rPr>
+              <w:instrText xml:space="preserve"> PAGEREF _Toc190024075 \h </w:instrText>
+            </w:r>
+            <w:r>
+              <w:rPr>
+                <w:noProof/>
+                <w:webHidden/>
+              </w:rPr>
+            </w:r>
+            <w:r>
+              <w:rPr>
+                <w:noProof/>
+                <w:webHidden/>
+              </w:rPr>
+              <w:fldChar w:fldCharType="separate"/>
+            </w:r>
+            <w:r>
+              <w:rPr>
+                <w:noProof/>
+                <w:webHidden/>
+              </w:rPr>
+              <w:t>3</w:t>
+            </w:r>
+            <w:r>
+              <w:rPr>
+                <w:noProof/>
+                <w:webHidden/>
+              </w:rPr>
+              <w:fldChar w:fldCharType="end"/>
+            </w:r>
+          </w:hyperlink>
+        </w:p>
+        <w:p>
+          <w:pPr>
+            <w:pStyle w:val="TOC2"/>
+            <w:rPr>
+              <w:rFonts w:asciiTheme="minorHAnsi" w:eastAsiaTheme="minorEastAsia" w:hAnsiTheme="minorHAnsi"/>
+              <w:noProof/>
+              <w:kern w:val="2"/>
+              <w:szCs w:val="24"/>
+              <w:lang w:val="en-CA"/>
+              <w14:ligatures w14:val="standardContextual"/>
+            </w:rPr>
+          </w:pPr>
+          <w:hyperlink w:anchor="_Toc190024076" w:history="1">
+            <w:r>
+              <w:rPr>
+                <w:rStyle w:val="Hyperlink"/>
+                <w:noProof/>
+              </w:rPr>
+              <w:t>Listening Traps</w:t>
+            </w:r>
+            <w:r>
+              <w:rPr>
+                <w:noProof/>
+                <w:webHidden/>
+              </w:rPr>
+              <w:tab/>
+            </w:r>
+            <w:r>
+              <w:rPr>
+                <w:noProof/>
+                <w:webHidden/>
+              </w:rPr>
+              <w:fldChar w:fldCharType="begin"/>
+            </w:r>
+            <w:r>
+              <w:rPr>
+                <w:noProof/>
+                <w:webHidden/>
+              </w:rPr>
+              <w:instrText xml:space="preserve"> PAGEREF _Toc190024076 \h </w:instrText>
+            </w:r>
+            <w:r>
+              <w:rPr>
+                <w:noProof/>
+                <w:webHidden/>
+              </w:rPr>
+            </w:r>
+            <w:r>
+              <w:rPr>
+                <w:noProof/>
+                <w:webHidden/>
+              </w:rPr>
+              <w:fldChar w:fldCharType="separate"/>
+            </w:r>
+            <w:r>
+              <w:rPr>
+                <w:noProof/>
+                <w:webHidden/>
+              </w:rPr>
+              <w:t>3</w:t>
             </w:r>
             <w:r>
               <w:rPr>
@@ -239,13 +377,13 @@
               <w14:ligatures w14:val="standardContextual"/>
             </w:rPr>
           </w:pPr>
-          <w:hyperlink w:anchor="_Toc189910958" w:history="1">
+          <w:hyperlink w:anchor="_Toc190024077" w:history="1">
             <w:r>
               <w:rPr>
                 <w:rStyle w:val="Hyperlink"/>
                 <w:noProof/>
               </w:rPr>
-              <w:t>Learning Journal #1</w:t>
+              <w:t>Week 5 Entry: Reading</w:t>
             </w:r>
             <w:r>
               <w:rPr>
@@ -266,7 +404,7 @@
                 <w:noProof/>
                 <w:webHidden/>
               </w:rPr>
-              <w:instrText xml:space="preserve"> PAGEREF _Toc189910958 \h </w:instrText>
+              <w:instrText xml:space="preserve"> PAGEREF _Toc190024077 \h </w:instrText>
             </w:r>
             <w:r>
               <w:rPr>
@@ -286,7 +424,147 @@
                 <w:noProof/>
                 <w:webHidden/>
               </w:rPr>
-              <w:t>3</w:t>
+              <w:t>4</w:t>
+            </w:r>
+            <w:r>
+              <w:rPr>
+                <w:noProof/>
+                <w:webHidden/>
+              </w:rPr>
+              <w:fldChar w:fldCharType="end"/>
+            </w:r>
+          </w:hyperlink>
+        </w:p>
+        <w:p>
+          <w:pPr>
+            <w:pStyle w:val="TOC2"/>
+            <w:rPr>
+              <w:rFonts w:asciiTheme="minorHAnsi" w:eastAsiaTheme="minorEastAsia" w:hAnsiTheme="minorHAnsi"/>
+              <w:noProof/>
+              <w:kern w:val="2"/>
+              <w:szCs w:val="24"/>
+              <w:lang w:val="en-CA"/>
+              <w14:ligatures w14:val="standardContextual"/>
+            </w:rPr>
+          </w:pPr>
+          <w:hyperlink w:anchor="_Toc190024078" w:history="1">
+            <w:r>
+              <w:rPr>
+                <w:rStyle w:val="Hyperlink"/>
+                <w:noProof/>
+              </w:rPr>
+              <w:t>Academic Reading vs. Business</w:t>
+            </w:r>
+            <w:r>
+              <w:rPr>
+                <w:noProof/>
+                <w:webHidden/>
+              </w:rPr>
+              <w:tab/>
+            </w:r>
+            <w:r>
+              <w:rPr>
+                <w:noProof/>
+                <w:webHidden/>
+              </w:rPr>
+              <w:fldChar w:fldCharType="begin"/>
+            </w:r>
+            <w:r>
+              <w:rPr>
+                <w:noProof/>
+                <w:webHidden/>
+              </w:rPr>
+              <w:instrText xml:space="preserve"> PAGEREF _Toc190024078 \h </w:instrText>
+            </w:r>
+            <w:r>
+              <w:rPr>
+                <w:noProof/>
+                <w:webHidden/>
+              </w:rPr>
+            </w:r>
+            <w:r>
+              <w:rPr>
+                <w:noProof/>
+                <w:webHidden/>
+              </w:rPr>
+              <w:fldChar w:fldCharType="separate"/>
+            </w:r>
+            <w:r>
+              <w:rPr>
+                <w:noProof/>
+                <w:webHidden/>
+              </w:rPr>
+              <w:t>4</w:t>
+            </w:r>
+            <w:r>
+              <w:rPr>
+                <w:noProof/>
+                <w:webHidden/>
+              </w:rPr>
+              <w:fldChar w:fldCharType="end"/>
+            </w:r>
+          </w:hyperlink>
+        </w:p>
+        <w:p>
+          <w:pPr>
+            <w:pStyle w:val="TOC2"/>
+            <w:rPr>
+              <w:rFonts w:asciiTheme="minorHAnsi" w:eastAsiaTheme="minorEastAsia" w:hAnsiTheme="minorHAnsi"/>
+              <w:noProof/>
+              <w:kern w:val="2"/>
+              <w:szCs w:val="24"/>
+              <w:lang w:val="en-CA"/>
+              <w14:ligatures w14:val="standardContextual"/>
+            </w:rPr>
+          </w:pPr>
+          <w:hyperlink w:anchor="_Toc190024079" w:history="1">
+            <w:r>
+              <w:rPr>
+                <w:rStyle w:val="Hyperlink"/>
+                <w:noProof/>
+              </w:rPr>
+              <w:t>Reading Self-Reflection</w:t>
+            </w:r>
+            <w:r>
+              <w:rPr>
+                <w:noProof/>
+                <w:webHidden/>
+              </w:rPr>
+              <w:tab/>
+            </w:r>
+            <w:r>
+              <w:rPr>
+                <w:noProof/>
+                <w:webHidden/>
+              </w:rPr>
+              <w:fldChar w:fldCharType="begin"/>
+            </w:r>
+            <w:r>
+              <w:rPr>
+                <w:noProof/>
+                <w:webHidden/>
+              </w:rPr>
+              <w:instrText xml:space="preserve"> PAGEREF _Toc190024079 \h </w:instrText>
+            </w:r>
+            <w:r>
+              <w:rPr>
+                <w:noProof/>
+                <w:webHidden/>
+              </w:rPr>
+            </w:r>
+            <w:r>
+              <w:rPr>
+                <w:noProof/>
+                <w:webHidden/>
+              </w:rPr>
+              <w:fldChar w:fldCharType="separate"/>
+            </w:r>
+            <w:r>
+              <w:rPr>
+                <w:noProof/>
+                <w:webHidden/>
+              </w:rPr>
+              <w:t>5</w:t>
             </w:r>
             <w:r>
               <w:rPr>
@@ -312,13 +590,13 @@
               <w14:ligatures w14:val="standardContextual"/>
             </w:rPr>
           </w:pPr>
-          <w:hyperlink w:anchor="_Toc189910959" w:history="1">
+          <w:hyperlink w:anchor="_Toc190024080" w:history="1">
             <w:r>
               <w:rPr>
                 <w:rStyle w:val="Hyperlink"/>
                 <w:noProof/>
               </w:rPr>
-              <w:t>Week 4: Active Listening</w:t>
+              <w:t>References</w:t>
             </w:r>
             <w:r>
               <w:rPr>
@@ -339,7 +617,7 @@
                 <w:noProof/>
                 <w:webHidden/>
               </w:rPr>
-              <w:instrText xml:space="preserve"> PAGEREF _Toc189910959 \h </w:instrText>
+              <w:instrText xml:space="preserve"> PAGEREF _Toc190024080 \h </w:instrText>
             </w:r>
             <w:r>
               <w:rPr>
@@ -359,506 +637,7 @@
                 <w:noProof/>
                 <w:webHidden/>
               </w:rPr>
-              <w:t>3</w:t>
-            </w:r>
-            <w:r>
-              <w:rPr>
-                <w:noProof/>
-                <w:webHidden/>
-              </w:rPr>
-              <w:fldChar w:fldCharType="end"/>
-            </w:r>
-          </w:hyperlink>
-        </w:p>
-        <w:p>
-          <w:pPr>
-            <w:pStyle w:val="TOC2"/>
-            <w:rPr>
-              <w:rFonts w:asciiTheme="minorHAnsi" w:eastAsiaTheme="minorEastAsia" w:hAnsiTheme="minorHAnsi"/>
-              <w:noProof/>
-              <w:kern w:val="2"/>
-              <w:szCs w:val="24"/>
-              <w:lang w:val="en-CA"/>
-              <w14:ligatures w14:val="standardContextual"/>
-            </w:rPr>
-          </w:pPr>
-          <w:hyperlink w:anchor="_Toc189910960" w:history="1">
-            <w:r>
-              <w:rPr>
-                <w:rStyle w:val="Hyperlink"/>
-                <w:noProof/>
-              </w:rPr>
-              <w:t>Subtopic</w:t>
-            </w:r>
-            <w:r>
-              <w:rPr>
-                <w:noProof/>
-                <w:webHidden/>
-              </w:rPr>
-              <w:tab/>
-            </w:r>
-            <w:r>
-              <w:rPr>
-                <w:noProof/>
-                <w:webHidden/>
-              </w:rPr>
-              <w:fldChar w:fldCharType="begin"/>
-            </w:r>
-            <w:r>
-              <w:rPr>
-                <w:noProof/>
-                <w:webHidden/>
-              </w:rPr>
-              <w:instrText xml:space="preserve"> PAGEREF _Toc189910960 \h </w:instrText>
-            </w:r>
-            <w:r>
-              <w:rPr>
-                <w:noProof/>
-                <w:webHidden/>
-              </w:rPr>
-            </w:r>
-            <w:r>
-              <w:rPr>
-                <w:noProof/>
-                <w:webHidden/>
-              </w:rPr>
-              <w:fldChar w:fldCharType="separate"/>
-            </w:r>
-            <w:r>
-              <w:rPr>
-                <w:noProof/>
-                <w:webHidden/>
-              </w:rPr>
-              <w:t>3</w:t>
-            </w:r>
-            <w:r>
-              <w:rPr>
-                <w:noProof/>
-                <w:webHidden/>
-              </w:rPr>
-              <w:fldChar w:fldCharType="end"/>
-            </w:r>
-          </w:hyperlink>
-        </w:p>
-        <w:p>
-          <w:pPr>
-            <w:pStyle w:val="TOC2"/>
-            <w:rPr>
-              <w:rFonts w:asciiTheme="minorHAnsi" w:eastAsiaTheme="minorEastAsia" w:hAnsiTheme="minorHAnsi"/>
-              <w:noProof/>
-              <w:kern w:val="2"/>
-              <w:szCs w:val="24"/>
-              <w:lang w:val="en-CA"/>
-              <w14:ligatures w14:val="standardContextual"/>
-            </w:rPr>
-          </w:pPr>
-          <w:hyperlink w:anchor="_Toc189910961" w:history="1">
-            <w:r>
-              <w:rPr>
-                <w:rStyle w:val="Hyperlink"/>
-                <w:noProof/>
-              </w:rPr>
-              <w:t>Subtopic</w:t>
-            </w:r>
-            <w:r>
-              <w:rPr>
-                <w:noProof/>
-                <w:webHidden/>
-              </w:rPr>
-              <w:tab/>
-            </w:r>
-            <w:r>
-              <w:rPr>
-                <w:noProof/>
-                <w:webHidden/>
-              </w:rPr>
-              <w:fldChar w:fldCharType="begin"/>
-            </w:r>
-            <w:r>
-              <w:rPr>
-                <w:noProof/>
-                <w:webHidden/>
-              </w:rPr>
-              <w:instrText xml:space="preserve"> PAGEREF _Toc189910961 \h </w:instrText>
-            </w:r>
-            <w:r>
-              <w:rPr>
-                <w:noProof/>
-                <w:webHidden/>
-              </w:rPr>
-            </w:r>
-            <w:r>
-              <w:rPr>
-                <w:noProof/>
-                <w:webHidden/>
-              </w:rPr>
-              <w:fldChar w:fldCharType="separate"/>
-            </w:r>
-            <w:r>
-              <w:rPr>
-                <w:noProof/>
-                <w:webHidden/>
-              </w:rPr>
-              <w:t>3</w:t>
-            </w:r>
-            <w:r>
-              <w:rPr>
-                <w:noProof/>
-                <w:webHidden/>
-              </w:rPr>
-              <w:fldChar w:fldCharType="end"/>
-            </w:r>
-          </w:hyperlink>
-        </w:p>
-        <w:p>
-          <w:pPr>
-            <w:pStyle w:val="TOC1"/>
-            <w:tabs>
-              <w:tab w:val="right" w:leader="dot" w:pos="9350"/>
-            </w:tabs>
-            <w:rPr>
-              <w:rFonts w:asciiTheme="minorHAnsi" w:eastAsiaTheme="minorEastAsia" w:hAnsiTheme="minorHAnsi"/>
-              <w:noProof/>
-              <w:kern w:val="2"/>
-              <w:szCs w:val="24"/>
-              <w:lang w:val="en-CA"/>
-              <w14:ligatures w14:val="standardContextual"/>
-            </w:rPr>
-          </w:pPr>
-          <w:hyperlink w:anchor="_Toc189910962" w:history="1">
-            <w:r>
-              <w:rPr>
-                <w:rStyle w:val="Hyperlink"/>
-                <w:noProof/>
-              </w:rPr>
-              <w:t>Week 5: Reading</w:t>
-            </w:r>
-            <w:r>
-              <w:rPr>
-                <w:noProof/>
-                <w:webHidden/>
-              </w:rPr>
-              <w:tab/>
-            </w:r>
-            <w:r>
-              <w:rPr>
-                <w:noProof/>
-                <w:webHidden/>
-              </w:rPr>
-              <w:fldChar w:fldCharType="begin"/>
-            </w:r>
-            <w:r>
-              <w:rPr>
-                <w:noProof/>
-                <w:webHidden/>
-              </w:rPr>
-              <w:instrText xml:space="preserve"> PAGEREF _Toc189910962 \h </w:instrText>
-            </w:r>
-            <w:r>
-              <w:rPr>
-                <w:noProof/>
-                <w:webHidden/>
-              </w:rPr>
-            </w:r>
-            <w:r>
-              <w:rPr>
-                <w:noProof/>
-                <w:webHidden/>
-              </w:rPr>
-              <w:fldChar w:fldCharType="separate"/>
-            </w:r>
-            <w:r>
-              <w:rPr>
-                <w:noProof/>
-                <w:webHidden/>
-              </w:rPr>
-              <w:t>3</w:t>
-            </w:r>
-            <w:r>
-              <w:rPr>
-                <w:noProof/>
-                <w:webHidden/>
-              </w:rPr>
-              <w:fldChar w:fldCharType="end"/>
-            </w:r>
-          </w:hyperlink>
-        </w:p>
-        <w:p>
-          <w:pPr>
-            <w:pStyle w:val="TOC2"/>
-            <w:rPr>
-              <w:rFonts w:asciiTheme="minorHAnsi" w:eastAsiaTheme="minorEastAsia" w:hAnsiTheme="minorHAnsi"/>
-              <w:noProof/>
-              <w:kern w:val="2"/>
-              <w:szCs w:val="24"/>
-              <w:lang w:val="en-CA"/>
-              <w14:ligatures w14:val="standardContextual"/>
-            </w:rPr>
-          </w:pPr>
-          <w:hyperlink w:anchor="_Toc189910963" w:history="1">
-            <w:r>
-              <w:rPr>
-                <w:rStyle w:val="Hyperlink"/>
-                <w:noProof/>
-              </w:rPr>
-              <w:t>Subtopic</w:t>
-            </w:r>
-            <w:r>
-              <w:rPr>
-                <w:noProof/>
-                <w:webHidden/>
-              </w:rPr>
-              <w:tab/>
-            </w:r>
-            <w:r>
-              <w:rPr>
-                <w:noProof/>
-                <w:webHidden/>
-              </w:rPr>
-              <w:fldChar w:fldCharType="begin"/>
-            </w:r>
-            <w:r>
-              <w:rPr>
-                <w:noProof/>
-                <w:webHidden/>
-              </w:rPr>
-              <w:instrText xml:space="preserve"> PAGEREF _Toc189910963 \h </w:instrText>
-            </w:r>
-            <w:r>
-              <w:rPr>
-                <w:noProof/>
-                <w:webHidden/>
-              </w:rPr>
-            </w:r>
-            <w:r>
-              <w:rPr>
-                <w:noProof/>
-                <w:webHidden/>
-              </w:rPr>
-              <w:fldChar w:fldCharType="separate"/>
-            </w:r>
-            <w:r>
-              <w:rPr>
-                <w:noProof/>
-                <w:webHidden/>
-              </w:rPr>
-              <w:t>3</w:t>
-            </w:r>
-            <w:r>
-              <w:rPr>
-                <w:noProof/>
-                <w:webHidden/>
-              </w:rPr>
-              <w:fldChar w:fldCharType="end"/>
-            </w:r>
-          </w:hyperlink>
-        </w:p>
-        <w:p>
-          <w:pPr>
-            <w:pStyle w:val="TOC2"/>
-            <w:rPr>
-              <w:rFonts w:asciiTheme="minorHAnsi" w:eastAsiaTheme="minorEastAsia" w:hAnsiTheme="minorHAnsi"/>
-              <w:noProof/>
-              <w:kern w:val="2"/>
-              <w:szCs w:val="24"/>
-              <w:lang w:val="en-CA"/>
-              <w14:ligatures w14:val="standardContextual"/>
-            </w:rPr>
-          </w:pPr>
-          <w:hyperlink w:anchor="_Toc189910964" w:history="1">
-            <w:r>
-              <w:rPr>
-                <w:rStyle w:val="Hyperlink"/>
-                <w:noProof/>
-              </w:rPr>
-              <w:t>Subtopic</w:t>
-            </w:r>
-            <w:r>
-              <w:rPr>
-                <w:noProof/>
-                <w:webHidden/>
-              </w:rPr>
-              <w:tab/>
-            </w:r>
-            <w:r>
-              <w:rPr>
-                <w:noProof/>
-                <w:webHidden/>
-              </w:rPr>
-              <w:fldChar w:fldCharType="begin"/>
-            </w:r>
-            <w:r>
-              <w:rPr>
-                <w:noProof/>
-                <w:webHidden/>
-              </w:rPr>
-              <w:instrText xml:space="preserve"> PAGEREF _Toc189910964 \h </w:instrText>
-            </w:r>
-            <w:r>
-              <w:rPr>
-                <w:noProof/>
-                <w:webHidden/>
-              </w:rPr>
-            </w:r>
-            <w:r>
-              <w:rPr>
-                <w:noProof/>
-                <w:webHidden/>
-              </w:rPr>
-              <w:fldChar w:fldCharType="separate"/>
-            </w:r>
-            <w:r>
-              <w:rPr>
-                <w:noProof/>
-                <w:webHidden/>
-              </w:rPr>
-              <w:t>3</w:t>
-            </w:r>
-            <w:r>
-              <w:rPr>
-                <w:noProof/>
-                <w:webHidden/>
-              </w:rPr>
-              <w:fldChar w:fldCharType="end"/>
-            </w:r>
-          </w:hyperlink>
-        </w:p>
-        <w:p>
-          <w:pPr>
-            <w:pStyle w:val="TOC1"/>
-            <w:tabs>
-              <w:tab w:val="right" w:leader="dot" w:pos="9350"/>
-            </w:tabs>
-            <w:rPr>
-              <w:rFonts w:asciiTheme="minorHAnsi" w:eastAsiaTheme="minorEastAsia" w:hAnsiTheme="minorHAnsi"/>
-              <w:noProof/>
-              <w:kern w:val="2"/>
-              <w:szCs w:val="24"/>
-              <w:lang w:val="en-CA"/>
-              <w14:ligatures w14:val="standardContextual"/>
-            </w:rPr>
-          </w:pPr>
-          <w:hyperlink w:anchor="_Toc189910965" w:history="1">
-            <w:r>
-              <w:rPr>
-                <w:rStyle w:val="Hyperlink"/>
-                <w:noProof/>
-              </w:rPr>
-              <w:t>Conclusion</w:t>
-            </w:r>
-            <w:r>
-              <w:rPr>
-                <w:noProof/>
-                <w:webHidden/>
-              </w:rPr>
-              <w:tab/>
-            </w:r>
-            <w:r>
-              <w:rPr>
-                <w:noProof/>
-                <w:webHidden/>
-              </w:rPr>
-              <w:fldChar w:fldCharType="begin"/>
-            </w:r>
-            <w:r>
-              <w:rPr>
-                <w:noProof/>
-                <w:webHidden/>
-              </w:rPr>
-              <w:instrText xml:space="preserve"> PAGEREF _Toc189910965 \h </w:instrText>
-            </w:r>
-            <w:r>
-              <w:rPr>
-                <w:noProof/>
-                <w:webHidden/>
-              </w:rPr>
-            </w:r>
-            <w:r>
-              <w:rPr>
-                <w:noProof/>
-                <w:webHidden/>
-              </w:rPr>
-              <w:fldChar w:fldCharType="separate"/>
-            </w:r>
-            <w:r>
-              <w:rPr>
-                <w:noProof/>
-                <w:webHidden/>
-              </w:rPr>
-              <w:t>3</w:t>
-            </w:r>
-            <w:r>
-              <w:rPr>
-                <w:noProof/>
-                <w:webHidden/>
-              </w:rPr>
-              <w:fldChar w:fldCharType="end"/>
-            </w:r>
-          </w:hyperlink>
-        </w:p>
-        <w:p>
-          <w:pPr>
-            <w:pStyle w:val="TOC1"/>
-            <w:tabs>
-              <w:tab w:val="right" w:leader="dot" w:pos="9350"/>
-            </w:tabs>
-            <w:rPr>
-              <w:rFonts w:asciiTheme="minorHAnsi" w:eastAsiaTheme="minorEastAsia" w:hAnsiTheme="minorHAnsi"/>
-              <w:noProof/>
-              <w:kern w:val="2"/>
-              <w:szCs w:val="24"/>
-              <w:lang w:val="en-CA"/>
-              <w14:ligatures w14:val="standardContextual"/>
-            </w:rPr>
-          </w:pPr>
-          <w:hyperlink w:anchor="_Toc189910966" w:history="1">
-            <w:r>
-              <w:rPr>
-                <w:rStyle w:val="Hyperlink"/>
-                <w:noProof/>
-              </w:rPr>
-              <w:t>References</w:t>
-            </w:r>
-            <w:r>
-              <w:rPr>
-                <w:noProof/>
-                <w:webHidden/>
-              </w:rPr>
-              <w:tab/>
-            </w:r>
-            <w:r>
-              <w:rPr>
-                <w:noProof/>
-                <w:webHidden/>
-              </w:rPr>
-              <w:fldChar w:fldCharType="begin"/>
-            </w:r>
-            <w:r>
-              <w:rPr>
-                <w:noProof/>
-                <w:webHidden/>
-              </w:rPr>
-              <w:instrText xml:space="preserve"> PAGEREF _Toc189910966 \h </w:instrText>
-            </w:r>
-            <w:r>
-              <w:rPr>
-                <w:noProof/>
-                <w:webHidden/>
-              </w:rPr>
-            </w:r>
-            <w:r>
-              <w:rPr>
-                <w:noProof/>
-                <w:webHidden/>
-              </w:rPr>
-              <w:fldChar w:fldCharType="separate"/>
-            </w:r>
-            <w:r>
-              <w:rPr>
-                <w:noProof/>
-                <w:webHidden/>
-              </w:rPr>
-              <w:t>4</w:t>
+              <w:t>6</w:t>
             </w:r>
             <w:r>
               <w:rPr>
@@ -893,19 +672,20 @@
       <w:pPr>
         <w:pStyle w:val="APAPA7L1"/>
       </w:pPr>
-      <w:bookmarkStart w:id="1" w:name="_Toc189910958"/>
       <w:r>
         <w:lastRenderedPageBreak/>
-        <w:t>Learning Journal #1</w:t>
-      </w:r>
-      <w:bookmarkEnd w:id="1"/>
+        <w:t>Learning</w:t>
+      </w:r>
+      <w:r>
+        <w:t xml:space="preserve"> Journal #1</w:t>
+      </w:r>
     </w:p>
     <w:p>
       <w:pPr>
         <w:pStyle w:val="APAPA7P1"/>
       </w:pPr>
       <w:r>
-        <w:t>The main personal theme of my first learning journal is practicing a growth mindset. As a person, of an age, I have a fixed frame of mind about some</w:t>
+        <w:t>The main theme of my first learning journal is practicing a growth mindset. As a person, of an age, I have a fixed frame of mind about some</w:t>
       </w:r>
       <w:r>
         <w:t xml:space="preserve"> </w:t>
@@ -923,10 +703,28 @@
         <w:t>for me to stay</w:t>
       </w:r>
       <w:r>
-        <w:t xml:space="preserve"> humble and open mind</w:t>
-      </w:r>
-      <w:r>
-        <w:t>ed about things I feel strongly about.</w:t>
+        <w:softHyphen/>
+      </w:r>
+      <w:r>
+        <w:softHyphen/>
+      </w:r>
+      <w:r>
+        <w:softHyphen/>
+      </w:r>
+      <w:r>
+        <w:t xml:space="preserve"> open </w:t>
+      </w:r>
+      <w:r>
+        <w:t>minded</w:t>
+      </w:r>
+      <w:r>
+        <w:t xml:space="preserve"> when I think I know </w:t>
+      </w:r>
+      <w:r>
+        <w:t>something</w:t>
+      </w:r>
+      <w:r>
+        <w:t>.</w:t>
       </w:r>
       <w:r>
         <w:t xml:space="preserve"> </w:t>
@@ -1011,25 +809,40 @@
         <w:t>to</w:t>
       </w:r>
       <w:r>
-        <w:t xml:space="preserve"> learn new things, even in areas where I’ve got some experience already</w:t>
+        <w:t xml:space="preserve"> </w:t>
+      </w:r>
+      <w:r>
+        <w:t xml:space="preserve">grow and </w:t>
+      </w:r>
+      <w:r>
+        <w:t>learn new things</w:t>
       </w:r>
       <w:r>
         <w:t>, I need to</w:t>
       </w:r>
       <w:r>
-        <w:t xml:space="preserve"> let go of fixed areas of my mindset and</w:t>
-      </w:r>
-      <w:r>
-        <w:t xml:space="preserve"> engage </w:t>
-      </w:r>
-      <w:r>
-        <w:t>with</w:t>
-      </w:r>
-      <w:r>
-        <w:t xml:space="preserve"> the learning process </w:t>
-      </w:r>
-      <w:r>
-        <w:t>from a place of formlessness</w:t>
+        <w:t xml:space="preserve"> </w:t>
+      </w:r>
+      <w:r>
+        <w:t>soften</w:t>
+      </w:r>
+      <w:r>
+        <w:t xml:space="preserve"> into some</w:t>
+      </w:r>
+      <w:r>
+        <w:t xml:space="preserve"> amount of</w:t>
+      </w:r>
+      <w:r>
+        <w:t xml:space="preserve"> </w:t>
+      </w:r>
+      <w:r>
+        <w:t>formlessness</w:t>
+      </w:r>
+      <w:r>
+        <w:t xml:space="preserve">, </w:t>
+      </w:r>
+      <w:r>
+        <w:t>even in areas where I’ve got some experience already</w:t>
       </w:r>
       <w:r>
         <w:t>.</w:t>
@@ -1039,12 +852,156 @@
       <w:pPr>
         <w:pStyle w:val="APAPA7L1"/>
       </w:pPr>
-      <w:bookmarkStart w:id="2" w:name="_Toc189910959"/>
+      <w:bookmarkStart w:id="0" w:name="_Toc190024074"/>
       <w:r>
         <w:t xml:space="preserve">Week 4 Entry: </w:t>
       </w:r>
       <w:r>
         <w:t>Active Listening</w:t>
+      </w:r>
+      <w:bookmarkEnd w:id="0"/>
+    </w:p>
+    <w:p>
+      <w:pPr>
+        <w:pStyle w:val="APAPA7P1"/>
+      </w:pPr>
+      <w:r>
+        <w:t xml:space="preserve">In week 4, we </w:t>
+      </w:r>
+      <w:r>
+        <w:t xml:space="preserve">learned that </w:t>
+      </w:r>
+      <w:r>
+        <w:t xml:space="preserve">listening </w:t>
+      </w:r>
+      <w:r>
+        <w:t xml:space="preserve">can be </w:t>
+      </w:r>
+      <w:r>
+        <w:t>defined as “the process of receiving, constructing meaning from, and responding to a spoken message.”</w:t>
+      </w:r>
+      <w:r>
+        <w:t xml:space="preserve"> </w:t>
+      </w:r>
+      <w:r>
+        <w:t xml:space="preserve">In </w:t>
+      </w:r>
+      <w:r>
+        <w:t xml:space="preserve">this journal </w:t>
+      </w:r>
+      <w:r>
+        <w:t>I</w:t>
+      </w:r>
+      <w:r>
+        <w:t xml:space="preserve"> reflect on my </w:t>
+      </w:r>
+      <w:r>
+        <w:t xml:space="preserve">note-taking </w:t>
+      </w:r>
+      <w:r>
+        <w:t>method</w:t>
+      </w:r>
+      <w:r>
+        <w:t xml:space="preserve">s </w:t>
+      </w:r>
+      <w:r>
+        <w:t xml:space="preserve">and </w:t>
+      </w:r>
+      <w:r>
+        <w:t xml:space="preserve">active listening </w:t>
+      </w:r>
+      <w:r>
+        <w:t>skill</w:t>
+      </w:r>
+      <w:r>
+        <w:t>s</w:t>
+      </w:r>
+      <w:r>
+        <w:t xml:space="preserve"> </w:t>
+      </w:r>
+      <w:r>
+        <w:t>to identify areas where I could stand to grow.</w:t>
+      </w:r>
+    </w:p>
+    <w:p>
+      <w:pPr>
+        <w:pStyle w:val="APAPA7L2"/>
+      </w:pPr>
+      <w:bookmarkStart w:id="1" w:name="_Toc190024075"/>
+      <w:r>
+        <w:t>Note Taking</w:t>
+      </w:r>
+      <w:bookmarkEnd w:id="1"/>
+    </w:p>
+    <w:p>
+      <w:pPr>
+        <w:pStyle w:val="APAPA7P1"/>
+      </w:pPr>
+      <w:r>
+        <w:t xml:space="preserve">In class, we learned that students who write notes during lectures achieve higher grades and are more likely to remember key facts when tested later. </w:t>
+      </w:r>
+      <w:r>
+        <w:t>Since high grades are a goal of mine, this is a topic worth reflecting on. In the context of my career, I would live transcribe meetings</w:t>
+      </w:r>
+      <w:r>
+        <w:t xml:space="preserve"> between subject matter experts</w:t>
+      </w:r>
+      <w:r>
+        <w:t xml:space="preserve">, </w:t>
+      </w:r>
+      <w:r>
+        <w:t xml:space="preserve">then </w:t>
+      </w:r>
+      <w:r>
+        <w:t xml:space="preserve">edit and </w:t>
+      </w:r>
+      <w:r>
+        <w:t xml:space="preserve">publish </w:t>
+      </w:r>
+      <w:r>
+        <w:t>the notes as</w:t>
+      </w:r>
+      <w:r>
+        <w:t xml:space="preserve"> </w:t>
+      </w:r>
+      <w:r>
+        <w:t>document</w:t>
+      </w:r>
+      <w:r>
+        <w:t>ed knowledge</w:t>
+      </w:r>
+      <w:r>
+        <w:t>.</w:t>
+      </w:r>
+      <w:r>
+        <w:t xml:space="preserve"> This is different from school, where the teacher’s whole lecture is designed to teach the concept. </w:t>
+      </w:r>
+      <w:r>
+        <w:t xml:space="preserve">That means I don’t </w:t>
+      </w:r>
+      <w:r>
+        <w:t>need to capture every word</w:t>
+      </w:r>
+      <w:r>
+        <w:t xml:space="preserve"> and can take </w:t>
+      </w:r>
+      <w:r>
+        <w:t>more</w:t>
+      </w:r>
+      <w:r>
+        <w:t xml:space="preserve"> time and space between concepts to think</w:t>
+      </w:r>
+      <w:r>
+        <w:t xml:space="preserve">. </w:t>
+      </w:r>
+    </w:p>
+    <w:p>
+      <w:pPr>
+        <w:pStyle w:val="APAPA7L2"/>
+      </w:pPr>
+      <w:bookmarkStart w:id="2" w:name="_Toc190024076"/>
+      <w:r>
+        <w:t>Listening Traps</w:t>
       </w:r>
       <w:bookmarkEnd w:id="2"/>
     </w:p>
@@ -1053,76 +1010,287 @@
         <w:pStyle w:val="APAPA7P1"/>
       </w:pPr>
       <w:r>
-        <w:t xml:space="preserve">In week 4, we </w:t>
-      </w:r>
-      <w:r>
-        <w:t xml:space="preserve">learned that </w:t>
-      </w:r>
-      <w:r>
-        <w:t xml:space="preserve">listening </w:t>
-      </w:r>
-      <w:r>
-        <w:t xml:space="preserve">can be </w:t>
-      </w:r>
-      <w:r>
-        <w:t>defined as “the process of receiving, constructing meaning from, and responding to a spoken message.”</w:t>
+        <w:t>In</w:t>
+      </w:r>
+      <w:r>
+        <w:t xml:space="preserve"> week 4</w:t>
+      </w:r>
+      <w:r>
+        <w:t xml:space="preserve"> of PREP 1300</w:t>
+      </w:r>
+      <w:r>
+        <w:t>, we did a self-reflection on</w:t>
       </w:r>
       <w:r>
         <w:t xml:space="preserve"> </w:t>
       </w:r>
       <w:r>
-        <w:t xml:space="preserve">These processes happen face to face and as we take notes, so in this journal </w:t>
-      </w:r>
-      <w:r>
-        <w:t>I</w:t>
-      </w:r>
-      <w:r>
-        <w:t xml:space="preserve"> reflect on my </w:t>
-      </w:r>
-      <w:r>
-        <w:t xml:space="preserve">note-taking </w:t>
-      </w:r>
-      <w:r>
-        <w:t>method and a listening skill that I think needs improvement.</w:t>
+        <w:t>“listening traps</w:t>
+      </w:r>
+      <w:r>
+        <w:t>,</w:t>
+      </w:r>
+      <w:r>
+        <w:t xml:space="preserve">” </w:t>
+      </w:r>
+      <w:r>
+        <w:t>and I think o</w:t>
+      </w:r>
+      <w:r>
+        <w:t xml:space="preserve">ne of </w:t>
+      </w:r>
+      <w:r>
+        <w:t>mine</w:t>
+      </w:r>
+      <w:r>
+        <w:t xml:space="preserve"> is “placating the speaker.”</w:t>
+      </w:r>
+      <w:r>
+        <w:t xml:space="preserve"> </w:t>
+      </w:r>
+      <w:r>
+        <w:t xml:space="preserve">The specifics of this point are beyond the scope of this essay, but it relates to what I learned in my </w:t>
+      </w:r>
+      <w:r>
+        <w:t xml:space="preserve">Conflict Resolution </w:t>
+      </w:r>
+      <w:r>
+        <w:t xml:space="preserve">class that week: that </w:t>
+      </w:r>
+      <w:r>
+        <w:t>one</w:t>
+      </w:r>
+      <w:r>
+        <w:t xml:space="preserve"> principle of effective negotiation is </w:t>
+      </w:r>
+      <w:r>
+        <w:t>“separating the person from the problem.”</w:t>
+      </w:r>
+      <w:r>
+        <w:t xml:space="preserve"> I think that I</w:t>
+      </w:r>
+      <w:r>
+        <w:t xml:space="preserve"> would be a better listener if I practice that principle when I have a potential conflict with someone</w:t>
+      </w:r>
+      <w:r>
+        <w:t xml:space="preserve">. I don’t have to </w:t>
+      </w:r>
+      <w:r>
+        <w:lastRenderedPageBreak/>
+        <w:t xml:space="preserve">go along with an idea </w:t>
+      </w:r>
+      <w:r>
+        <w:t>out of</w:t>
+      </w:r>
+      <w:r>
+        <w:t xml:space="preserve"> fear </w:t>
+      </w:r>
+      <w:r>
+        <w:t>that t</w:t>
+      </w:r>
+      <w:r>
+        <w:t xml:space="preserve">hey will take </w:t>
+      </w:r>
+      <w:r>
+        <w:t xml:space="preserve">my disagreement </w:t>
+      </w:r>
+      <w:r>
+        <w:t>as a personal attack</w:t>
+      </w:r>
+      <w:r>
+        <w:t xml:space="preserve">. What I’m learning </w:t>
+      </w:r>
+      <w:r>
+        <w:t xml:space="preserve">in class </w:t>
+      </w:r>
+      <w:r>
+        <w:t xml:space="preserve">is that it’s not </w:t>
+      </w:r>
+      <w:r>
+        <w:t xml:space="preserve">the </w:t>
+      </w:r>
+      <w:r>
+        <w:t xml:space="preserve">conflict </w:t>
+      </w:r>
+      <w:r>
+        <w:t>itself</w:t>
+      </w:r>
+      <w:r>
+        <w:t>, it’s</w:t>
+      </w:r>
+      <w:r>
+        <w:t xml:space="preserve"> </w:t>
+      </w:r>
+      <w:r>
+        <w:t xml:space="preserve">dramatic </w:t>
+      </w:r>
+      <w:proofErr w:type="spellStart"/>
+      <w:r>
+        <w:t>behaviour</w:t>
+      </w:r>
+      <w:r>
+        <w:t>s</w:t>
+      </w:r>
+      <w:proofErr w:type="spellEnd"/>
+      <w:r>
+        <w:t xml:space="preserve"> </w:t>
+      </w:r>
+      <w:r>
+        <w:t>that I want to avoid</w:t>
+      </w:r>
+      <w:r>
+        <w:t xml:space="preserve">. </w:t>
+      </w:r>
+      <w:r>
+        <w:t>With practice,</w:t>
+      </w:r>
+      <w:r>
+        <w:t xml:space="preserve"> I can avoid</w:t>
+      </w:r>
+      <w:r>
+        <w:t xml:space="preserve"> interpersonal drama</w:t>
+      </w:r>
+      <w:r>
+        <w:t xml:space="preserve"> while engaging in </w:t>
+      </w:r>
+      <w:r>
+        <w:t xml:space="preserve">more </w:t>
+      </w:r>
+      <w:r>
+        <w:t>authentic dialogue</w:t>
+      </w:r>
+      <w:r>
+        <w:t xml:space="preserve">, which will </w:t>
+      </w:r>
+      <w:r>
+        <w:t>help</w:t>
+      </w:r>
+      <w:r>
+        <w:t xml:space="preserve"> me </w:t>
+      </w:r>
+      <w:r>
+        <w:t xml:space="preserve">be </w:t>
+      </w:r>
+      <w:r>
+        <w:t>a better listener</w:t>
+      </w:r>
+      <w:r>
+        <w:t>.</w:t>
       </w:r>
     </w:p>
     <w:p>
       <w:pPr>
-        <w:pStyle w:val="APAPA7L2"/>
-      </w:pPr>
-      <w:r>
-        <w:t>Note Taking</w:t>
+        <w:pStyle w:val="APAPA7P1"/>
+      </w:pPr>
+      <w:r>
+        <w:t>The first</w:t>
+      </w:r>
+      <w:r>
+        <w:t xml:space="preserve"> fixed mindset </w:t>
+      </w:r>
+      <w:r>
+        <w:t xml:space="preserve">I have </w:t>
+      </w:r>
+      <w:r>
+        <w:t xml:space="preserve">about note taking </w:t>
+      </w:r>
+      <w:r>
+        <w:t>is</w:t>
+      </w:r>
+      <w:r>
+        <w:t xml:space="preserve"> that I need to transcribe every word because</w:t>
+      </w:r>
+      <w:r>
+        <w:t xml:space="preserve"> I might </w:t>
+      </w:r>
+      <w:r>
+        <w:t xml:space="preserve">not get another chance to </w:t>
+      </w:r>
+      <w:r>
+        <w:t>hear the content</w:t>
+      </w:r>
+      <w:r>
+        <w:t xml:space="preserve">. </w:t>
+      </w:r>
+      <w:proofErr w:type="gramStart"/>
+      <w:r>
+        <w:t>In reality, I</w:t>
+      </w:r>
+      <w:proofErr w:type="gramEnd"/>
+      <w:r>
+        <w:t xml:space="preserve"> have </w:t>
+      </w:r>
+      <w:r>
+        <w:t>space</w:t>
+      </w:r>
+      <w:r>
+        <w:t xml:space="preserve"> to think, ask questions, and try different knowledge-capture methods like Cornell. </w:t>
+      </w:r>
+      <w:r>
+        <w:t>A second</w:t>
+      </w:r>
+      <w:r>
+        <w:t xml:space="preserve"> fixed mindset I had about listening was that if I don’t understand </w:t>
+      </w:r>
+      <w:r>
+        <w:t>something</w:t>
+      </w:r>
+      <w:r>
+        <w:t xml:space="preserve"> the first </w:t>
+      </w:r>
+      <w:proofErr w:type="gramStart"/>
+      <w:r>
+        <w:t>time</w:t>
+      </w:r>
+      <w:proofErr w:type="gramEnd"/>
+      <w:r>
+        <w:t xml:space="preserve"> </w:t>
+      </w:r>
+      <w:r>
+        <w:t>I hear</w:t>
+      </w:r>
+      <w:r>
+        <w:t xml:space="preserve"> it</w:t>
+      </w:r>
+      <w:r>
+        <w:t>, then</w:t>
+      </w:r>
+      <w:r>
+        <w:t xml:space="preserve"> I’m on my own to figure it out</w:t>
+      </w:r>
+      <w:r>
+        <w:t xml:space="preserve">. </w:t>
+      </w:r>
+      <w:r>
+        <w:t xml:space="preserve">In </w:t>
+      </w:r>
+      <w:r>
+        <w:t>an</w:t>
+      </w:r>
+      <w:r>
+        <w:t xml:space="preserve"> academic context, </w:t>
+      </w:r>
+      <w:r>
+        <w:t>some</w:t>
+      </w:r>
+      <w:r>
+        <w:t xml:space="preserve"> teachers go over a point in more than one</w:t>
+      </w:r>
+      <w:r>
+        <w:t xml:space="preserve"> way, so I have time to think and ask questions in between writing </w:t>
+      </w:r>
+      <w:r>
+        <w:t xml:space="preserve">down </w:t>
+      </w:r>
+      <w:r>
+        <w:t xml:space="preserve">key points. </w:t>
       </w:r>
     </w:p>
     <w:p>
       <w:pPr>
-        <w:pStyle w:val="APAPA7P1"/>
-      </w:pPr>
-      <w:r>
-        <w:t xml:space="preserve">In class, we learned that students who write notes during lectures achieve higher grades and are more likely to remember key facts when tested later. </w:t>
-      </w:r>
-    </w:p>
-    <w:p>
-      <w:pPr>
-        <w:pStyle w:val="APAPA7L2"/>
-      </w:pPr>
-      <w:r>
-        <w:t>In Class</w:t>
-      </w:r>
-    </w:p>
-    <w:p>
-      <w:pPr>
-        <w:pStyle w:val="APAPA7P1"/>
-      </w:pPr>
-      <w:r>
-        <w:t xml:space="preserve">A </w:t>
-      </w:r>
-    </w:p>
-    <w:p>
-      <w:pPr>
         <w:pStyle w:val="APAPA7L1"/>
       </w:pPr>
-      <w:bookmarkStart w:id="3" w:name="_Toc189910962"/>
+      <w:bookmarkStart w:id="3" w:name="_Toc190024077"/>
       <w:r>
         <w:t>Week 5</w:t>
       </w:r>
@@ -1139,16 +1307,100 @@
         <w:pStyle w:val="APAPA7P1"/>
       </w:pPr>
       <w:r>
-        <w:t>D</w:t>
+        <w:t>Week</w:t>
+      </w:r>
+      <w:r>
+        <w:t xml:space="preserve"> 5</w:t>
+      </w:r>
+      <w:r>
+        <w:t xml:space="preserve"> of</w:t>
+      </w:r>
+      <w:r>
+        <w:t xml:space="preserve"> </w:t>
+      </w:r>
+      <w:r>
+        <w:t>PREP 1300</w:t>
+      </w:r>
+      <w:r>
+        <w:t xml:space="preserve"> </w:t>
+      </w:r>
+      <w:r>
+        <w:t>was about reading techniques</w:t>
+      </w:r>
+      <w:r>
+        <w:t>, and</w:t>
+      </w:r>
+      <w:r>
+        <w:t xml:space="preserve"> GNED 1407 </w:t>
+      </w:r>
+      <w:r>
+        <w:t xml:space="preserve">Sociology was </w:t>
+      </w:r>
+      <w:r>
+        <w:t>about symbolic interactionism</w:t>
+      </w:r>
+      <w:r>
+        <w:t>, which has a theory that we create our reality through our roles and interactions with one another</w:t>
+      </w:r>
+      <w:r>
+        <w:t xml:space="preserve">. In this learning journal entry </w:t>
+      </w:r>
+      <w:r>
+        <w:t>about reading habits and attitude</w:t>
+      </w:r>
+      <w:r>
+        <w:t>s, I’m reflecting on the</w:t>
+      </w:r>
+      <w:r>
+        <w:t xml:space="preserve"> </w:t>
+      </w:r>
+      <w:r>
+        <w:t xml:space="preserve">interaction between </w:t>
+      </w:r>
+      <w:r>
+        <w:t xml:space="preserve">myself </w:t>
+      </w:r>
+      <w:r>
+        <w:t>in the role of</w:t>
+      </w:r>
+      <w:r>
+        <w:t xml:space="preserve"> reader and </w:t>
+      </w:r>
+      <w:r>
+        <w:t xml:space="preserve">as a </w:t>
+      </w:r>
+      <w:r>
+        <w:t xml:space="preserve">writer in </w:t>
+      </w:r>
+      <w:r>
+        <w:t xml:space="preserve">the </w:t>
+      </w:r>
+      <w:r>
+        <w:t xml:space="preserve">business </w:t>
+      </w:r>
+      <w:r>
+        <w:t>and</w:t>
+      </w:r>
+      <w:r>
+        <w:t xml:space="preserve"> </w:t>
+      </w:r>
+      <w:r>
+        <w:t>academi</w:t>
+      </w:r>
+      <w:r>
+        <w:t>c contexts</w:t>
+      </w:r>
+      <w:r>
+        <w:t>.</w:t>
       </w:r>
     </w:p>
     <w:p>
       <w:pPr>
         <w:pStyle w:val="APAPA7L2"/>
       </w:pPr>
-      <w:bookmarkStart w:id="4" w:name="_Toc189910963"/>
-      <w:r>
-        <w:t>Subtopic</w:t>
+      <w:bookmarkStart w:id="4" w:name="_Toc190024078"/>
+      <w:r>
+        <w:t>Academic Reading vs. Business</w:t>
       </w:r>
       <w:bookmarkEnd w:id="4"/>
     </w:p>
@@ -1157,16 +1409,196 @@
         <w:pStyle w:val="APAPA7P1"/>
       </w:pPr>
       <w:r>
-        <w:t>A</w:t>
+        <w:t xml:space="preserve">When </w:t>
+      </w:r>
+      <w:r>
+        <w:t xml:space="preserve">I’m </w:t>
+      </w:r>
+      <w:r>
+        <w:t xml:space="preserve">reading technical </w:t>
+      </w:r>
+      <w:r>
+        <w:t xml:space="preserve">software </w:t>
+      </w:r>
+      <w:r>
+        <w:t>documentation</w:t>
+      </w:r>
+      <w:r>
+        <w:t xml:space="preserve"> for work</w:t>
+      </w:r>
+      <w:r>
+        <w:t>,</w:t>
+      </w:r>
+      <w:r>
+        <w:t xml:space="preserve"> for example the </w:t>
+      </w:r>
+      <w:hyperlink r:id="rId8" w:history="1">
+        <w:r>
+          <w:rPr>
+            <w:rStyle w:val="Hyperlink"/>
+          </w:rPr>
+          <w:t>Zendesk API reference</w:t>
+        </w:r>
+      </w:hyperlink>
+      <w:r>
+        <w:t xml:space="preserve">, </w:t>
+      </w:r>
+      <w:r>
+        <w:t xml:space="preserve"> </w:t>
+      </w:r>
+      <w:r>
+        <w:t>I</w:t>
+      </w:r>
+      <w:r>
+        <w:t xml:space="preserve"> </w:t>
+      </w:r>
+      <w:r>
+        <w:t xml:space="preserve">rely on clickable menus, key commands, and anchor links </w:t>
+      </w:r>
+      <w:r>
+        <w:t>to navigate information</w:t>
+      </w:r>
+      <w:r>
+        <w:t xml:space="preserve"> hierarchies. </w:t>
+      </w:r>
+      <w:r>
+        <w:t xml:space="preserve">The audience of this </w:t>
+      </w:r>
+      <w:r>
+        <w:t xml:space="preserve">kind of </w:t>
+      </w:r>
+      <w:r>
+        <w:t xml:space="preserve">material can </w:t>
+      </w:r>
+      <w:r>
+        <w:t>expect</w:t>
+      </w:r>
+      <w:r>
+        <w:t xml:space="preserve"> certain</w:t>
+      </w:r>
+      <w:r>
+        <w:t xml:space="preserve"> keywords</w:t>
+      </w:r>
+      <w:r>
+        <w:t xml:space="preserve"> and </w:t>
+      </w:r>
+      <w:r>
+        <w:t xml:space="preserve">parallel </w:t>
+      </w:r>
+      <w:r>
+        <w:t>structures</w:t>
+      </w:r>
+      <w:r>
+        <w:t xml:space="preserve"> </w:t>
+      </w:r>
+      <w:r>
+        <w:t>to</w:t>
+      </w:r>
+      <w:r>
+        <w:t xml:space="preserve"> </w:t>
+      </w:r>
+      <w:r>
+        <w:t>exist</w:t>
+      </w:r>
+      <w:r>
+        <w:t xml:space="preserve"> in the</w:t>
+      </w:r>
+      <w:r>
+        <w:t xml:space="preserve"> </w:t>
+      </w:r>
+      <w:r>
+        <w:t>body text</w:t>
+      </w:r>
+      <w:r>
+        <w:t>. T</w:t>
+      </w:r>
+      <w:r>
+        <w:t xml:space="preserve">here’s no expectation that a reader will </w:t>
+      </w:r>
+      <w:r>
+        <w:t xml:space="preserve">take the content </w:t>
+      </w:r>
+      <w:r>
+        <w:t>sentence-by-sentence to build meaning</w:t>
+      </w:r>
+      <w:r>
+        <w:t xml:space="preserve">, unlike in </w:t>
+      </w:r>
+      <w:r>
+        <w:t>Academic</w:t>
+      </w:r>
+      <w:r>
+        <w:t xml:space="preserve"> reading</w:t>
+      </w:r>
+      <w:r>
+        <w:t xml:space="preserve"> </w:t>
+      </w:r>
+      <w:r>
+        <w:t>where</w:t>
+      </w:r>
+      <w:r>
+        <w:t xml:space="preserve"> ideas unfol</w:t>
+      </w:r>
+      <w:r>
+        <w:t>d sentence</w:t>
+      </w:r>
+      <w:r>
+        <w:t>-</w:t>
+      </w:r>
+      <w:r>
+        <w:t>by</w:t>
+      </w:r>
+      <w:r>
+        <w:t>-</w:t>
+      </w:r>
+      <w:r>
+        <w:t>sentence in paragraphs</w:t>
+      </w:r>
+      <w:r>
+        <w:t xml:space="preserve">. </w:t>
+      </w:r>
+      <w:r>
+        <w:t xml:space="preserve">It is difficult sometimes to reign in my attention to focus on </w:t>
+      </w:r>
+      <w:r>
+        <w:lastRenderedPageBreak/>
+        <w:t>one sentence at a time</w:t>
+      </w:r>
+      <w:r>
+        <w:t xml:space="preserve">, </w:t>
+      </w:r>
+      <w:r>
+        <w:t>b</w:t>
+      </w:r>
+      <w:r>
+        <w:t>ut to shift towards a</w:t>
+      </w:r>
+      <w:r>
+        <w:t xml:space="preserve"> growth mindset</w:t>
+      </w:r>
+      <w:r>
+        <w:t>, I may say instead</w:t>
+      </w:r>
+      <w:r>
+        <w:t xml:space="preserve"> that I’m </w:t>
+      </w:r>
+      <w:r>
+        <w:t>only</w:t>
+      </w:r>
+      <w:r>
+        <w:t xml:space="preserve"> out of practice.</w:t>
+      </w:r>
+      <w:r>
+        <w:t xml:space="preserve"> </w:t>
       </w:r>
     </w:p>
     <w:p>
       <w:pPr>
         <w:pStyle w:val="APAPA7L2"/>
       </w:pPr>
-      <w:bookmarkStart w:id="5" w:name="_Toc189910964"/>
-      <w:r>
-        <w:t>Subtopic</w:t>
+      <w:bookmarkStart w:id="5" w:name="_Toc190024079"/>
+      <w:r>
+        <w:t>Reading Self-Reflection</w:t>
       </w:r>
       <w:bookmarkEnd w:id="5"/>
     </w:p>
@@ -1175,26 +1607,105 @@
         <w:pStyle w:val="APAPA7P1"/>
       </w:pPr>
       <w:r>
-        <w:t>A</w:t>
-      </w:r>
-    </w:p>
-    <w:p>
-      <w:pPr>
-        <w:pStyle w:val="APAPA7L1"/>
-      </w:pPr>
-      <w:bookmarkStart w:id="6" w:name="_Toc189910965"/>
-      <w:r>
-        <w:lastRenderedPageBreak/>
-        <w:t>Conclusion</w:t>
-      </w:r>
-      <w:bookmarkEnd w:id="6"/>
-    </w:p>
-    <w:p>
-      <w:pPr>
-        <w:pStyle w:val="APAPA7P1"/>
-      </w:pPr>
-      <w:r>
-        <w:t>F</w:t>
+        <w:t xml:space="preserve">In </w:t>
+      </w:r>
+      <w:r>
+        <w:t>PREP 1300</w:t>
+      </w:r>
+      <w:r>
+        <w:t xml:space="preserve">, we </w:t>
+      </w:r>
+      <w:r>
+        <w:t xml:space="preserve">were prompted to </w:t>
+      </w:r>
+      <w:r>
+        <w:t xml:space="preserve">reflect on how well we think we can read. I rated myself </w:t>
+      </w:r>
+      <w:r>
+        <w:t>a nine</w:t>
+      </w:r>
+      <w:r>
+        <w:t>, not</w:t>
+      </w:r>
+      <w:r>
+        <w:t xml:space="preserve"> a ten</w:t>
+      </w:r>
+      <w:r>
+        <w:t xml:space="preserve">, because there are still some </w:t>
+      </w:r>
+      <w:r>
+        <w:t xml:space="preserve">things </w:t>
+      </w:r>
+      <w:r>
+        <w:t xml:space="preserve">that </w:t>
+      </w:r>
+      <w:r>
+        <w:t>are</w:t>
+      </w:r>
+      <w:r>
+        <w:t xml:space="preserve"> difficult for me to</w:t>
+      </w:r>
+      <w:r>
+        <w:t xml:space="preserve"> comprehend</w:t>
+      </w:r>
+      <w:r>
+        <w:t xml:space="preserve">. For example, we read this </w:t>
+      </w:r>
+      <w:r>
+        <w:t>article</w:t>
+      </w:r>
+      <w:r>
+        <w:t xml:space="preserve"> from </w:t>
+      </w:r>
+      <w:hyperlink r:id="rId9" w:history="1">
+        <w:r>
+          <w:rPr>
+            <w:rStyle w:val="Hyperlink"/>
+          </w:rPr>
+          <w:t>Statisti</w:t>
+        </w:r>
+        <w:r>
+          <w:rPr>
+            <w:rStyle w:val="Hyperlink"/>
+          </w:rPr>
+          <w:t>c</w:t>
+        </w:r>
+        <w:r>
+          <w:rPr>
+            <w:rStyle w:val="Hyperlink"/>
+          </w:rPr>
+          <w:t>s Canada</w:t>
+        </w:r>
+      </w:hyperlink>
+      <w:r>
+        <w:t xml:space="preserve"> in Sociology class</w:t>
+      </w:r>
+      <w:r>
+        <w:t xml:space="preserve">. </w:t>
+      </w:r>
+      <w:r>
+        <w:t>It’s got a lot of percentages, numbers, and graphs mixed with academic references and statistical analysis. It takes extra effort to focus on the symbols and absorb the meaning on the article</w:t>
+      </w:r>
+      <w:r>
+        <w:t>. But this</w:t>
+      </w:r>
+      <w:r>
+        <w:t xml:space="preserve"> data tells a story, and my growth mindset is that </w:t>
+      </w:r>
+      <w:r>
+        <w:t xml:space="preserve">the </w:t>
+      </w:r>
+      <w:r>
+        <w:t>story is worth the effort</w:t>
+      </w:r>
+      <w:r>
+        <w:t xml:space="preserve"> to uncover</w:t>
+      </w:r>
+      <w:r>
+        <w:t>.</w:t>
+      </w:r>
+      <w:r>
+        <w:t xml:space="preserve"> </w:t>
       </w:r>
     </w:p>
     <w:p>
@@ -1207,7 +1718,7 @@
         <w:br w:type="page"/>
       </w:r>
     </w:p>
-    <w:bookmarkStart w:id="7" w:name="_Toc189910966" w:displacedByCustomXml="next"/>
+    <w:bookmarkStart w:id="6" w:name="_Toc190024080" w:displacedByCustomXml="next"/>
     <w:sdt>
       <w:sdtPr>
         <w:rPr>
@@ -1229,7 +1740,7 @@
           <w:r>
             <w:t>References</w:t>
           </w:r>
-          <w:bookmarkEnd w:id="7"/>
+          <w:bookmarkEnd w:id="6"/>
         </w:p>
         <w:sdt>
           <w:sdtPr>
@@ -1277,7 +1788,7 @@
       </w:sdtContent>
     </w:sdt>
     <w:sectPr>
-      <w:headerReference w:type="default" r:id="rId8"/>
+      <w:headerReference w:type="default" r:id="rId10"/>
       <w:pgSz w:w="12240" w:h="16340"/>
       <w:pgMar w:top="1440" w:right="1440" w:bottom="1440" w:left="1440" w:header="720" w:footer="720" w:gutter="0"/>
       <w:cols w:space="720"/>
@@ -2411,6 +2922,30 @@
       <w:rFonts w:ascii="Times New Roman" w:hAnsi="Times New Roman"/>
     </w:rPr>
   </w:style>
+  <w:style w:type="character" w:styleId="UnresolvedMention">
+    <w:name w:val="Unresolved Mention"/>
+    <w:basedOn w:val="DefaultParagraphFont"/>
+    <w:uiPriority w:val="99"/>
+    <w:semiHidden/>
+    <w:unhideWhenUsed/>
+    <w:rsid w:val="00615C72"/>
+    <w:rPr>
+      <w:color w:val="605E5C"/>
+      <w:shd w:val="clear" w:color="auto" w:fill="E1DFDD"/>
+    </w:rPr>
+  </w:style>
+  <w:style w:type="character" w:styleId="FollowedHyperlink">
+    <w:name w:val="FollowedHyperlink"/>
+    <w:basedOn w:val="DefaultParagraphFont"/>
+    <w:uiPriority w:val="99"/>
+    <w:semiHidden/>
+    <w:unhideWhenUsed/>
+    <w:rsid w:val="00DA0BF5"/>
+    <w:rPr>
+      <w:color w:val="954F72" w:themeColor="followedHyperlink"/>
+      <w:u w:val="single"/>
+    </w:rPr>
+  </w:style>
 </w:styles>
 </file>
 

</xml_diff>